<commit_message>
Added Battery - Parents
Updated battery scene with more description on the clock.
Started working on the parents scene.
</commit_message>
<xml_diff>
--- a/Go Back To The Room/Replace Batteries in clock.docx
+++ b/Go Back To The Room/Replace Batteries in clock.docx
@@ -43,7 +43,39 @@
         <w:rPr>
           <w:rFonts w:ascii="Bookerly" w:hAnsi="Bookerly" w:cs="Bookerly"/>
         </w:rPr>
-        <w:t xml:space="preserve">over to pull down the 8-bit clock you got for your fifteenth birthday. You still remember how ecstatic you were to receive it. Mom took a photo of the exact moment where you opened up the box and your face lit up. </w:t>
+        <w:t xml:space="preserve">over to pull down the 8-bit clock you got for your fifteenth birthday. </w:t>
+      </w:r>
+      <w:r>
+        <w:rPr>
+          <w:rFonts w:ascii="Bookerly" w:hAnsi="Bookerly" w:cs="Bookerly"/>
+        </w:rPr>
+        <w:t>The clock is made up with a range of black and grey block bits. The face of the clock is blocky white. The hands of the clock is a sleek straight black that is currently stuck at 3:15. The clock is dusty, but it doesn’t disturb you.</w:t>
+      </w:r>
+    </w:p>
+    <w:p>
+      <w:pPr>
+        <w:rPr>
+          <w:rFonts w:ascii="Bookerly" w:hAnsi="Bookerly" w:cs="Bookerly"/>
+        </w:rPr>
+      </w:pPr>
+      <w:r>
+        <w:rPr>
+          <w:rFonts w:ascii="Bookerly" w:hAnsi="Bookerly" w:cs="Bookerly"/>
+        </w:rPr>
+        <w:t xml:space="preserve"> </w:t>
+      </w:r>
+      <w:r>
+        <w:rPr>
+          <w:rFonts w:ascii="Bookerly" w:hAnsi="Bookerly" w:cs="Bookerly"/>
+        </w:rPr>
+        <w:tab/>
+        <w:t xml:space="preserve">You smile to yourself as you recall the memory of getting the clock. </w:t>
+      </w:r>
+      <w:r>
+        <w:rPr>
+          <w:rFonts w:ascii="Bookerly" w:hAnsi="Bookerly" w:cs="Bookerly"/>
+        </w:rPr>
+        <w:t xml:space="preserve">You still remember how ecstatic you were to receive it. Mom took a photo of the exact moment where you opened up the box and your face lit up. </w:t>
       </w:r>
     </w:p>
     <w:p>
@@ -77,7 +109,19 @@
         <w:rPr>
           <w:rFonts w:ascii="Bookerly" w:hAnsi="Bookerly" w:cs="Bookerly"/>
         </w:rPr>
-        <w:t xml:space="preserve">The strong beating drummed in your ears. It was deafening. </w:t>
+        <w:t>The strong beating</w:t>
+      </w:r>
+      <w:r>
+        <w:rPr>
+          <w:rFonts w:ascii="Bookerly" w:hAnsi="Bookerly" w:cs="Bookerly"/>
+        </w:rPr>
+        <w:t xml:space="preserve"> of your heart</w:t>
+      </w:r>
+      <w:r>
+        <w:rPr>
+          <w:rFonts w:ascii="Bookerly" w:hAnsi="Bookerly" w:cs="Bookerly"/>
+        </w:rPr>
+        <w:t xml:space="preserve"> drummed in your ears. It was deafening. </w:t>
       </w:r>
     </w:p>
     <w:p>
@@ -244,19 +288,37 @@
         <w:tab/>
         <w:t>You shake your head.</w:t>
       </w:r>
-    </w:p>
-    <w:p>
-      <w:pPr>
-        <w:rPr>
-          <w:rFonts w:ascii="Bookerly" w:hAnsi="Bookerly" w:cs="Bookerly"/>
-        </w:rPr>
-      </w:pPr>
-      <w:r>
-        <w:rPr>
-          <w:rFonts w:ascii="Bookerly" w:hAnsi="Bookerly" w:cs="Bookerly"/>
-        </w:rPr>
-        <w:tab/>
-        <w:t>“Memories are a tricky thing. They are often easy to evolve and change into something different,”</w:t>
+      <w:r>
+        <w:rPr>
+          <w:rFonts w:ascii="Bookerly" w:hAnsi="Bookerly" w:cs="Bookerly"/>
+        </w:rPr>
+        <w:t xml:space="preserve"> “I’m pretty sure, it didn’t used to stick,”</w:t>
+      </w:r>
+    </w:p>
+    <w:p>
+      <w:pPr>
+        <w:rPr>
+          <w:rFonts w:ascii="Bookerly" w:hAnsi="Bookerly" w:cs="Bookerly"/>
+        </w:rPr>
+      </w:pPr>
+      <w:r>
+        <w:rPr>
+          <w:rFonts w:ascii="Bookerly" w:hAnsi="Bookerly" w:cs="Bookerly"/>
+        </w:rPr>
+        <w:tab/>
+        <w:t>“</w:t>
+      </w:r>
+      <w:r>
+        <w:rPr>
+          <w:rFonts w:ascii="Bookerly" w:hAnsi="Bookerly" w:cs="Bookerly"/>
+        </w:rPr>
+        <w:t xml:space="preserve">Pretty sure, isn’t exactly sure. </w:t>
+      </w:r>
+      <w:r>
+        <w:rPr>
+          <w:rFonts w:ascii="Bookerly" w:hAnsi="Bookerly" w:cs="Bookerly"/>
+        </w:rPr>
+        <w:t>Memories are a tricky thing. They are often easy to evolve and change into something different,”</w:t>
       </w:r>
     </w:p>
     <w:p>
@@ -286,17 +348,38 @@
           <w:rFonts w:ascii="Bookerly" w:hAnsi="Bookerly" w:cs="Bookerly"/>
           <w:b/>
         </w:rPr>
-        <w:t>--Go and ask your pa</w:t>
+        <w:t>--</w:t>
       </w:r>
       <w:r>
         <w:rPr>
           <w:rFonts w:ascii="Bookerly" w:hAnsi="Bookerly" w:cs="Bookerly"/>
           <w:b/>
         </w:rPr>
-        <w:t>rents where the batteries are--</w:t>
+        <w:t>You g</w:t>
+      </w:r>
+      <w:r>
+        <w:rPr>
+          <w:rFonts w:ascii="Bookerly" w:hAnsi="Bookerly" w:cs="Bookerly"/>
+          <w:b/>
+        </w:rPr>
+        <w:t>o and ask your pa</w:t>
+      </w:r>
+      <w:r>
+        <w:rPr>
+          <w:rFonts w:ascii="Bookerly" w:hAnsi="Bookerly" w:cs="Bookerly"/>
+          <w:b/>
+        </w:rPr>
+        <w:t xml:space="preserve">rents where the batteries </w:t>
       </w:r>
       <w:bookmarkStart w:id="0" w:name="_GoBack"/>
       <w:bookmarkEnd w:id="0"/>
+      <w:r>
+        <w:rPr>
+          <w:rFonts w:ascii="Bookerly" w:hAnsi="Bookerly" w:cs="Bookerly"/>
+          <w:b/>
+        </w:rPr>
+        <w:t>are--</w:t>
+      </w:r>
     </w:p>
     <w:sectPr>
       <w:pgSz w:w="12240" w:h="15840"/>

</xml_diff>